<commit_message>
feat: installing angular-bootstrap and testing
</commit_message>
<xml_diff>
--- a/construire_le_site.docx
+++ b/construire_le_site.docx
@@ -116,6 +116,10 @@
     </w:p>
     <w:p>
       <w:r>
+        <w:rPr>
+          <w:noProof/>
+          <w:lang w:eastAsia="fr-FR"/>
+        </w:rPr>
         <w:drawing>
           <wp:inline distT="0" distB="0" distL="0" distR="0" wp14:anchorId="2DE1CC49" wp14:editId="4A66CE62">
             <wp:extent cx="5740400" cy="1511300"/>
@@ -162,6 +166,10 @@
     <w:p/>
     <w:p>
       <w:r>
+        <w:rPr>
+          <w:noProof/>
+          <w:lang w:eastAsia="fr-FR"/>
+        </w:rPr>
         <w:drawing>
           <wp:inline distT="0" distB="0" distL="0" distR="0" wp14:anchorId="3619F9FE" wp14:editId="46D0F97D">
             <wp:extent cx="5756910" cy="2272665"/>
@@ -209,6 +217,10 @@
     <w:p/>
     <w:p>
       <w:r>
+        <w:rPr>
+          <w:noProof/>
+          <w:lang w:eastAsia="fr-FR"/>
+        </w:rPr>
         <w:drawing>
           <wp:inline distT="0" distB="0" distL="0" distR="0" wp14:anchorId="7DF05802" wp14:editId="06CC9A10">
             <wp:extent cx="2097491" cy="3115391"/>
@@ -311,9 +323,11 @@
       <w:r>
         <w:rPr>
           <w:rFonts w:ascii="Monaco" w:hAnsi="Monaco" w:cs="Monaco"/>
+          <w:noProof/>
           <w:color w:val="F2F2F2"/>
           <w:sz w:val="20"/>
           <w:szCs w:val="20"/>
+          <w:lang w:eastAsia="fr-FR"/>
         </w:rPr>
         <w:drawing>
           <wp:inline distT="0" distB="0" distL="0" distR="0" wp14:anchorId="70731797" wp14:editId="3674F3EC">
@@ -361,6 +375,10 @@
     <w:p/>
     <w:p>
       <w:r>
+        <w:rPr>
+          <w:noProof/>
+          <w:lang w:eastAsia="fr-FR"/>
+        </w:rPr>
         <w:drawing>
           <wp:inline distT="0" distB="0" distL="0" distR="0" wp14:anchorId="716BEA91" wp14:editId="428059B1">
             <wp:extent cx="3614190" cy="1560329"/>
@@ -405,6 +423,10 @@
     </w:p>
     <w:p>
       <w:r>
+        <w:rPr>
+          <w:noProof/>
+          <w:lang w:eastAsia="fr-FR"/>
+        </w:rPr>
         <w:drawing>
           <wp:inline distT="0" distB="0" distL="0" distR="0" wp14:anchorId="4D9899BE" wp14:editId="724EF426">
             <wp:extent cx="3111500" cy="3022600"/>
@@ -449,6 +471,10 @@
     </w:p>
     <w:p>
       <w:r>
+        <w:rPr>
+          <w:noProof/>
+          <w:lang w:eastAsia="fr-FR"/>
+        </w:rPr>
         <w:drawing>
           <wp:inline distT="0" distB="0" distL="0" distR="0" wp14:anchorId="630D25B8" wp14:editId="3895826A">
             <wp:extent cx="5756910" cy="3684905"/>
@@ -528,9 +554,11 @@
       <w:r>
         <w:rPr>
           <w:rFonts w:ascii="Monaco" w:hAnsi="Monaco" w:cs="Monaco"/>
+          <w:noProof/>
           <w:color w:val="F2F2F2"/>
           <w:sz w:val="20"/>
           <w:szCs w:val="20"/>
+          <w:lang w:eastAsia="fr-FR"/>
         </w:rPr>
         <w:drawing>
           <wp:inline distT="0" distB="0" distL="0" distR="0" wp14:anchorId="53330C8D" wp14:editId="687557E2">
@@ -599,6 +627,10 @@
     <w:p/>
     <w:p>
       <w:r>
+        <w:rPr>
+          <w:noProof/>
+          <w:lang w:eastAsia="fr-FR"/>
+        </w:rPr>
         <w:drawing>
           <wp:inline distT="0" distB="0" distL="0" distR="0" wp14:anchorId="30FED36E" wp14:editId="7124E233">
             <wp:extent cx="5756910" cy="3699510"/>
@@ -755,6 +787,10 @@
     <w:p/>
     <w:p>
       <w:r>
+        <w:rPr>
+          <w:noProof/>
+          <w:lang w:eastAsia="fr-FR"/>
+        </w:rPr>
         <w:drawing>
           <wp:inline distT="0" distB="0" distL="0" distR="0" wp14:anchorId="770E31A8" wp14:editId="76164614">
             <wp:extent cx="5756910" cy="3197225"/>
@@ -825,6 +861,10 @@
     </w:p>
     <w:p>
       <w:r>
+        <w:rPr>
+          <w:noProof/>
+          <w:lang w:eastAsia="fr-FR"/>
+        </w:rPr>
         <w:drawing>
           <wp:inline distT="0" distB="0" distL="0" distR="0" wp14:anchorId="655F78E7" wp14:editId="0FA4E425">
             <wp:extent cx="5756910" cy="1446530"/>
@@ -870,6 +910,10 @@
     </w:p>
     <w:p>
       <w:r>
+        <w:rPr>
+          <w:noProof/>
+          <w:lang w:eastAsia="fr-FR"/>
+        </w:rPr>
         <w:drawing>
           <wp:inline distT="0" distB="0" distL="0" distR="0" wp14:anchorId="754136A8" wp14:editId="2635F5D2">
             <wp:extent cx="5756910" cy="3606800"/>
@@ -920,6 +964,10 @@
     </w:p>
     <w:p>
       <w:r>
+        <w:rPr>
+          <w:noProof/>
+          <w:lang w:eastAsia="fr-FR"/>
+        </w:rPr>
         <w:drawing>
           <wp:inline distT="0" distB="0" distL="0" distR="0" wp14:anchorId="20628524" wp14:editId="7E9A6953">
             <wp:extent cx="2768600" cy="1308100"/>
@@ -957,10 +1005,7 @@
         </w:drawing>
       </w:r>
     </w:p>
-    <w:p>
-      <w:bookmarkStart w:id="0" w:name="_GoBack"/>
-      <w:bookmarkEnd w:id="0"/>
-    </w:p>
+    <w:p/>
     <w:p/>
     <w:p/>
     <w:p/>
@@ -971,6 +1016,10 @@
     </w:p>
     <w:p>
       <w:r>
+        <w:rPr>
+          <w:noProof/>
+          <w:lang w:eastAsia="fr-FR"/>
+        </w:rPr>
         <w:drawing>
           <wp:inline distT="0" distB="0" distL="0" distR="0" wp14:anchorId="355F8E98" wp14:editId="2511CAEA">
             <wp:extent cx="5756910" cy="1497330"/>
@@ -1016,6 +1065,15 @@
     </w:p>
     <w:p>
       <w:r>
+        <w:t>Modifier l’adresse de « base » :</w:t>
+      </w:r>
+    </w:p>
+    <w:p>
+      <w:r>
+        <w:rPr>
+          <w:noProof/>
+          <w:lang w:eastAsia="fr-FR"/>
+        </w:rPr>
         <w:drawing>
           <wp:inline distT="0" distB="0" distL="0" distR="0" wp14:anchorId="6FD4B7DB" wp14:editId="0CA325F9">
             <wp:extent cx="5756910" cy="1637665"/>
@@ -1053,6 +1111,181 @@
         </w:drawing>
       </w:r>
     </w:p>
+    <w:p>
+      <w:r>
+        <w:t xml:space="preserve">Note : je suis obligé de laisser « / » quand je fais du développement en local chez </w:t>
+      </w:r>
+      <w:r>
+        <w:t>moi. Il faut penser à remettre « /newsletter/ » quand je veux gulp deploy</w:t>
+      </w:r>
+    </w:p>
+    <w:p/>
+    <w:p/>
+    <w:p>
+      <w:r>
+        <w:t>J’installe des choses pour faire du bootstrap</w:t>
+      </w:r>
+    </w:p>
+    <w:p>
+      <w:r>
+        <w:t>$ bower install angular-bootstrap --save</w:t>
+      </w:r>
+    </w:p>
+    <w:p>
+      <w:hyperlink r:id="rId24" w:history="1">
+        <w:r>
+          <w:rPr>
+            <w:rStyle w:val="Lienhypertexte"/>
+          </w:rPr>
+          <w:t>https://github.com/angular-ui/bootstrap</w:t>
+        </w:r>
+      </w:hyperlink>
+    </w:p>
+    <w:p>
+      <w:r>
+        <w:t>(la version angular de bootstrap)</w:t>
+      </w:r>
+    </w:p>
+    <w:p>
+      <w:r>
+        <w:t>Quand on fait bower install -&gt; ça télécharge la librairie dans bower_components/</w:t>
+      </w:r>
+    </w:p>
+    <w:p>
+      <w:r>
+        <w:t>Quand on fait --save -&gt; ça ajoute la dépendance dans le fichier bower.json</w:t>
+      </w:r>
+    </w:p>
+    <w:p/>
+    <w:p>
+      <w:r>
+        <w:t>Il faut également installer les dépendances css, j’ai décidé d’installer</w:t>
+      </w:r>
+    </w:p>
+    <w:p>
+      <w:r>
+        <w:t>$ bower install bootstrap-only-css --save</w:t>
+      </w:r>
+    </w:p>
+    <w:p/>
+    <w:p/>
+    <w:p>
+      <w:r>
+        <w:t>Maintenant, pour utiliser angular-bootstrap dans l’application :</w:t>
+      </w:r>
+    </w:p>
+    <w:p>
+      <w:pPr>
+        <w:pStyle w:val="PrformatHTML"/>
+        <w:shd w:val="clear" w:color="auto" w:fill="F6F8FA"/>
+        <w:rPr>
+          <w:rFonts w:ascii="Consolas" w:hAnsi="Consolas"/>
+          <w:color w:val="24292E"/>
+        </w:rPr>
+      </w:pPr>
+      <w:r>
+        <w:rPr>
+          <w:rStyle w:val="pl-smi"/>
+          <w:rFonts w:ascii="Consolas" w:hAnsi="Consolas"/>
+          <w:color w:val="333333"/>
+        </w:rPr>
+        <w:t>angular</w:t>
+      </w:r>
+      <w:r>
+        <w:rPr>
+          <w:rFonts w:ascii="Consolas" w:hAnsi="Consolas"/>
+          <w:color w:val="24292E"/>
+        </w:rPr>
+        <w:t>.</w:t>
+      </w:r>
+      <w:r>
+        <w:rPr>
+          <w:rStyle w:val="pl-en"/>
+          <w:color w:val="795DA3"/>
+        </w:rPr>
+        <w:t>module</w:t>
+      </w:r>
+      <w:r>
+        <w:rPr>
+          <w:rFonts w:ascii="Consolas" w:hAnsi="Consolas"/>
+          <w:color w:val="24292E"/>
+        </w:rPr>
+        <w:t>(</w:t>
+      </w:r>
+      <w:r>
+        <w:rPr>
+          <w:rStyle w:val="pl-pds"/>
+          <w:rFonts w:ascii="Consolas" w:hAnsi="Consolas"/>
+          <w:color w:val="183691"/>
+        </w:rPr>
+        <w:t>'</w:t>
+      </w:r>
+      <w:r>
+        <w:rPr>
+          <w:rStyle w:val="pl-s"/>
+          <w:rFonts w:ascii="Consolas" w:hAnsi="Consolas"/>
+          <w:color w:val="183691"/>
+        </w:rPr>
+        <w:t>myModule</w:t>
+      </w:r>
+      <w:r>
+        <w:rPr>
+          <w:rStyle w:val="pl-pds"/>
+          <w:rFonts w:ascii="Consolas" w:hAnsi="Consolas"/>
+          <w:color w:val="183691"/>
+        </w:rPr>
+        <w:t>'</w:t>
+      </w:r>
+      <w:r>
+        <w:rPr>
+          <w:rFonts w:ascii="Consolas" w:hAnsi="Consolas"/>
+          <w:color w:val="24292E"/>
+        </w:rPr>
+        <w:t>, [</w:t>
+      </w:r>
+      <w:r>
+        <w:rPr>
+          <w:rStyle w:val="pl-pds"/>
+          <w:rFonts w:ascii="Consolas" w:hAnsi="Consolas"/>
+          <w:color w:val="183691"/>
+        </w:rPr>
+        <w:t>'</w:t>
+      </w:r>
+      <w:r>
+        <w:rPr>
+          <w:rStyle w:val="pl-s"/>
+          <w:rFonts w:ascii="Consolas" w:hAnsi="Consolas"/>
+          <w:color w:val="183691"/>
+        </w:rPr>
+        <w:t>ui.bootstrap</w:t>
+      </w:r>
+      <w:r>
+        <w:rPr>
+          <w:rStyle w:val="pl-pds"/>
+          <w:rFonts w:ascii="Consolas" w:hAnsi="Consolas"/>
+          <w:color w:val="183691"/>
+        </w:rPr>
+        <w:t>'</w:t>
+      </w:r>
+      <w:r>
+        <w:rPr>
+          <w:rFonts w:ascii="Consolas" w:hAnsi="Consolas"/>
+          <w:color w:val="24292E"/>
+        </w:rPr>
+        <w:t>]);</w:t>
+      </w:r>
+    </w:p>
+    <w:p>
+      <w:r>
+        <w:t>(dans index.js -&gt; il faut ajouter cette dépendance ; c’est ça qui fait l’importation)</w:t>
+      </w:r>
+    </w:p>
+    <w:p/>
+    <w:p>
+      <w:bookmarkStart w:id="0" w:name="_GoBack"/>
+      <w:bookmarkEnd w:id="0"/>
+    </w:p>
+    <w:p/>
     <w:p/>
     <w:p/>
     <w:p>
@@ -1666,6 +1899,26 @@
       <w:szCs w:val="20"/>
     </w:rPr>
   </w:style>
+  <w:style w:type="character" w:customStyle="1" w:styleId="pl-smi">
+    <w:name w:val="pl-smi"/>
+    <w:basedOn w:val="Policepardfaut"/>
+    <w:rsid w:val="00947209"/>
+  </w:style>
+  <w:style w:type="character" w:customStyle="1" w:styleId="pl-en">
+    <w:name w:val="pl-en"/>
+    <w:basedOn w:val="Policepardfaut"/>
+    <w:rsid w:val="00947209"/>
+  </w:style>
+  <w:style w:type="character" w:customStyle="1" w:styleId="pl-s">
+    <w:name w:val="pl-s"/>
+    <w:basedOn w:val="Policepardfaut"/>
+    <w:rsid w:val="00947209"/>
+  </w:style>
+  <w:style w:type="character" w:customStyle="1" w:styleId="pl-pds">
+    <w:name w:val="pl-pds"/>
+    <w:basedOn w:val="Policepardfaut"/>
+    <w:rsid w:val="00947209"/>
+  </w:style>
 </w:styles>
 </file>
 

</xml_diff>

<commit_message>
doc: completed the .docx documentation
</commit_message>
<xml_diff>
--- a/construire_le_site.docx
+++ b/construire_le_site.docx
@@ -15,7 +15,7 @@
     </w:p>
     <w:p/>
     <w:p>
-      <w:hyperlink r:id="rId4" w:history="1">
+      <w:hyperlink r:id="rId5" w:history="1">
         <w:r>
           <w:rPr>
             <w:rStyle w:val="Lienhypertexte"/>
@@ -32,7 +32,7 @@
     </w:p>
     <w:p/>
     <w:p>
-      <w:hyperlink r:id="rId5" w:history="1">
+      <w:hyperlink r:id="rId6" w:history="1">
         <w:r>
           <w:rPr>
             <w:rStyle w:val="Lienhypertexte"/>
@@ -49,7 +49,7 @@
     </w:p>
     <w:p/>
     <w:p>
-      <w:hyperlink r:id="rId6" w:history="1">
+      <w:hyperlink r:id="rId7" w:history="1">
         <w:r>
           <w:rPr>
             <w:rStyle w:val="Lienhypertexte"/>
@@ -136,7 +136,7 @@
                     <pic:cNvPicPr/>
                   </pic:nvPicPr>
                   <pic:blipFill>
-                    <a:blip r:embed="rId7"/>
+                    <a:blip r:embed="rId8"/>
                     <a:stretch>
                       <a:fillRect/>
                     </a:stretch>
@@ -175,57 +175,6 @@
             <wp:extent cx="5756910" cy="2272665"/>
             <wp:effectExtent l="0" t="0" r="8890" b="0"/>
             <wp:docPr id="2" name="Image 2"/>
-            <wp:cNvGraphicFramePr>
-              <a:graphicFrameLocks xmlns:a="http://schemas.openxmlformats.org/drawingml/2006/main" noChangeAspect="1"/>
-            </wp:cNvGraphicFramePr>
-            <a:graphic xmlns:a="http://schemas.openxmlformats.org/drawingml/2006/main">
-              <a:graphicData uri="http://schemas.openxmlformats.org/drawingml/2006/picture">
-                <pic:pic xmlns:pic="http://schemas.openxmlformats.org/drawingml/2006/picture">
-                  <pic:nvPicPr>
-                    <pic:cNvPr id="1" name=""/>
-                    <pic:cNvPicPr/>
-                  </pic:nvPicPr>
-                  <pic:blipFill>
-                    <a:blip r:embed="rId8"/>
-                    <a:stretch>
-                      <a:fillRect/>
-                    </a:stretch>
-                  </pic:blipFill>
-                  <pic:spPr>
-                    <a:xfrm>
-                      <a:off x="0" y="0"/>
-                      <a:ext cx="5756910" cy="2272665"/>
-                    </a:xfrm>
-                    <a:prstGeom prst="rect">
-                      <a:avLst/>
-                    </a:prstGeom>
-                  </pic:spPr>
-                </pic:pic>
-              </a:graphicData>
-            </a:graphic>
-          </wp:inline>
-        </w:drawing>
-      </w:r>
-    </w:p>
-    <w:p/>
-    <w:p/>
-    <w:p>
-      <w:r>
-        <w:t>Voici ce que contient maintenant mon repository :</w:t>
-      </w:r>
-    </w:p>
-    <w:p/>
-    <w:p>
-      <w:r>
-        <w:rPr>
-          <w:noProof/>
-          <w:lang w:eastAsia="fr-FR"/>
-        </w:rPr>
-        <w:drawing>
-          <wp:inline distT="0" distB="0" distL="0" distR="0" wp14:anchorId="7DF05802" wp14:editId="06CC9A10">
-            <wp:extent cx="2097491" cy="3115391"/>
-            <wp:effectExtent l="0" t="0" r="10795" b="8890"/>
-            <wp:docPr id="3" name="Image 3"/>
             <wp:cNvGraphicFramePr>
               <a:graphicFrameLocks xmlns:a="http://schemas.openxmlformats.org/drawingml/2006/main" noChangeAspect="1"/>
             </wp:cNvGraphicFramePr>
@@ -245,6 +194,57 @@
                   <pic:spPr>
                     <a:xfrm>
                       <a:off x="0" y="0"/>
+                      <a:ext cx="5756910" cy="2272665"/>
+                    </a:xfrm>
+                    <a:prstGeom prst="rect">
+                      <a:avLst/>
+                    </a:prstGeom>
+                  </pic:spPr>
+                </pic:pic>
+              </a:graphicData>
+            </a:graphic>
+          </wp:inline>
+        </w:drawing>
+      </w:r>
+    </w:p>
+    <w:p/>
+    <w:p/>
+    <w:p>
+      <w:r>
+        <w:t>Voici ce que contient maintenant mon repository :</w:t>
+      </w:r>
+    </w:p>
+    <w:p/>
+    <w:p>
+      <w:r>
+        <w:rPr>
+          <w:noProof/>
+          <w:lang w:eastAsia="fr-FR"/>
+        </w:rPr>
+        <w:drawing>
+          <wp:inline distT="0" distB="0" distL="0" distR="0" wp14:anchorId="7DF05802" wp14:editId="06CC9A10">
+            <wp:extent cx="2097491" cy="3115391"/>
+            <wp:effectExtent l="0" t="0" r="10795" b="8890"/>
+            <wp:docPr id="3" name="Image 3"/>
+            <wp:cNvGraphicFramePr>
+              <a:graphicFrameLocks xmlns:a="http://schemas.openxmlformats.org/drawingml/2006/main" noChangeAspect="1"/>
+            </wp:cNvGraphicFramePr>
+            <a:graphic xmlns:a="http://schemas.openxmlformats.org/drawingml/2006/main">
+              <a:graphicData uri="http://schemas.openxmlformats.org/drawingml/2006/picture">
+                <pic:pic xmlns:pic="http://schemas.openxmlformats.org/drawingml/2006/picture">
+                  <pic:nvPicPr>
+                    <pic:cNvPr id="1" name=""/>
+                    <pic:cNvPicPr/>
+                  </pic:nvPicPr>
+                  <pic:blipFill>
+                    <a:blip r:embed="rId10"/>
+                    <a:stretch>
+                      <a:fillRect/>
+                    </a:stretch>
+                  </pic:blipFill>
+                  <pic:spPr>
+                    <a:xfrm>
+                      <a:off x="0" y="0"/>
                       <a:ext cx="2101183" cy="3120875"/>
                     </a:xfrm>
                     <a:prstGeom prst="rect">
@@ -270,7 +270,7 @@
       <w:r>
         <w:t xml:space="preserve">(cf </w:t>
       </w:r>
-      <w:hyperlink r:id="rId10" w:history="1">
+      <w:hyperlink r:id="rId11" w:history="1">
         <w:r>
           <w:rPr>
             <w:rStyle w:val="Lienhypertexte"/>
@@ -334,56 +334,6 @@
             <wp:extent cx="5756910" cy="2043430"/>
             <wp:effectExtent l="0" t="0" r="8890" b="0"/>
             <wp:docPr id="4" name="Image 4"/>
-            <wp:cNvGraphicFramePr>
-              <a:graphicFrameLocks xmlns:a="http://schemas.openxmlformats.org/drawingml/2006/main" noChangeAspect="1"/>
-            </wp:cNvGraphicFramePr>
-            <a:graphic xmlns:a="http://schemas.openxmlformats.org/drawingml/2006/main">
-              <a:graphicData uri="http://schemas.openxmlformats.org/drawingml/2006/picture">
-                <pic:pic xmlns:pic="http://schemas.openxmlformats.org/drawingml/2006/picture">
-                  <pic:nvPicPr>
-                    <pic:cNvPr id="1" name=""/>
-                    <pic:cNvPicPr/>
-                  </pic:nvPicPr>
-                  <pic:blipFill>
-                    <a:blip r:embed="rId11"/>
-                    <a:stretch>
-                      <a:fillRect/>
-                    </a:stretch>
-                  </pic:blipFill>
-                  <pic:spPr>
-                    <a:xfrm>
-                      <a:off x="0" y="0"/>
-                      <a:ext cx="5756910" cy="2043430"/>
-                    </a:xfrm>
-                    <a:prstGeom prst="rect">
-                      <a:avLst/>
-                    </a:prstGeom>
-                  </pic:spPr>
-                </pic:pic>
-              </a:graphicData>
-            </a:graphic>
-          </wp:inline>
-        </w:drawing>
-      </w:r>
-    </w:p>
-    <w:p/>
-    <w:p>
-      <w:r>
-        <w:t>Je vais voir mon navigateur</w:t>
-      </w:r>
-    </w:p>
-    <w:p/>
-    <w:p>
-      <w:r>
-        <w:rPr>
-          <w:noProof/>
-          <w:lang w:eastAsia="fr-FR"/>
-        </w:rPr>
-        <w:drawing>
-          <wp:inline distT="0" distB="0" distL="0" distR="0" wp14:anchorId="716BEA91" wp14:editId="428059B1">
-            <wp:extent cx="3614190" cy="1560329"/>
-            <wp:effectExtent l="0" t="0" r="0" b="0"/>
-            <wp:docPr id="5" name="Image 5"/>
             <wp:cNvGraphicFramePr>
               <a:graphicFrameLocks xmlns:a="http://schemas.openxmlformats.org/drawingml/2006/main" noChangeAspect="1"/>
             </wp:cNvGraphicFramePr>
@@ -403,7 +353,7 @@
                   <pic:spPr>
                     <a:xfrm>
                       <a:off x="0" y="0"/>
-                      <a:ext cx="3625662" cy="1565282"/>
+                      <a:ext cx="5756910" cy="2043430"/>
                     </a:xfrm>
                     <a:prstGeom prst="rect">
                       <a:avLst/>
@@ -416,11 +366,13 @@
         </w:drawing>
       </w:r>
     </w:p>
-    <w:p>
-      <w:r>
-        <w:t>Ce qui correspond aux fichiers :</w:t>
-      </w:r>
-    </w:p>
+    <w:p/>
+    <w:p>
+      <w:r>
+        <w:t>Je vais voir mon navigateur</w:t>
+      </w:r>
+    </w:p>
+    <w:p/>
     <w:p>
       <w:r>
         <w:rPr>
@@ -428,10 +380,10 @@
           <w:lang w:eastAsia="fr-FR"/>
         </w:rPr>
         <w:drawing>
-          <wp:inline distT="0" distB="0" distL="0" distR="0" wp14:anchorId="4D9899BE" wp14:editId="724EF426">
-            <wp:extent cx="3111500" cy="3022600"/>
-            <wp:effectExtent l="0" t="0" r="12700" b="0"/>
-            <wp:docPr id="6" name="Image 6"/>
+          <wp:inline distT="0" distB="0" distL="0" distR="0" wp14:anchorId="716BEA91" wp14:editId="428059B1">
+            <wp:extent cx="3614190" cy="1560329"/>
+            <wp:effectExtent l="0" t="0" r="0" b="0"/>
+            <wp:docPr id="5" name="Image 5"/>
             <wp:cNvGraphicFramePr>
               <a:graphicFrameLocks xmlns:a="http://schemas.openxmlformats.org/drawingml/2006/main" noChangeAspect="1"/>
             </wp:cNvGraphicFramePr>
@@ -451,7 +403,7 @@
                   <pic:spPr>
                     <a:xfrm>
                       <a:off x="0" y="0"/>
-                      <a:ext cx="3111500" cy="3022600"/>
+                      <a:ext cx="3625662" cy="1565282"/>
                     </a:xfrm>
                     <a:prstGeom prst="rect">
                       <a:avLst/>
@@ -466,7 +418,7 @@
     </w:p>
     <w:p>
       <w:r>
-        <w:t>Processus de chargement</w:t>
+        <w:t>Ce qui correspond aux fichiers :</w:t>
       </w:r>
     </w:p>
     <w:p>
@@ -476,10 +428,10 @@
           <w:lang w:eastAsia="fr-FR"/>
         </w:rPr>
         <w:drawing>
-          <wp:inline distT="0" distB="0" distL="0" distR="0" wp14:anchorId="630D25B8" wp14:editId="3895826A">
-            <wp:extent cx="5756910" cy="3684905"/>
-            <wp:effectExtent l="0" t="0" r="8890" b="0"/>
-            <wp:docPr id="8" name="Image 8"/>
+          <wp:inline distT="0" distB="0" distL="0" distR="0" wp14:anchorId="4D9899BE" wp14:editId="724EF426">
+            <wp:extent cx="3111500" cy="3022600"/>
+            <wp:effectExtent l="0" t="0" r="12700" b="0"/>
+            <wp:docPr id="6" name="Image 6"/>
             <wp:cNvGraphicFramePr>
               <a:graphicFrameLocks xmlns:a="http://schemas.openxmlformats.org/drawingml/2006/main" noChangeAspect="1"/>
             </wp:cNvGraphicFramePr>
@@ -499,7 +451,7 @@
                   <pic:spPr>
                     <a:xfrm>
                       <a:off x="0" y="0"/>
-                      <a:ext cx="5756910" cy="3684905"/>
+                      <a:ext cx="3111500" cy="3022600"/>
                     </a:xfrm>
                     <a:prstGeom prst="rect">
                       <a:avLst/>
@@ -512,59 +464,22 @@
         </w:drawing>
       </w:r>
     </w:p>
-    <w:p/>
-    <w:p/>
-    <w:p>
-      <w:r>
-        <w:t>Distribuer l’application</w:t>
-      </w:r>
-    </w:p>
-    <w:p/>
-    <w:p/>
-    <w:p/>
-    <w:p/>
-    <w:p/>
-    <w:p/>
-    <w:p>
-      <w:r>
-        <w:t>Etape 1 : build</w:t>
-      </w:r>
-    </w:p>
-    <w:p/>
-    <w:p>
-      <w:pPr>
-        <w:rPr>
-          <w:rFonts w:ascii="Monaco" w:hAnsi="Monaco" w:cs="Monaco"/>
-          <w:color w:val="F2F2F2"/>
-          <w:sz w:val="20"/>
-          <w:szCs w:val="20"/>
-        </w:rPr>
-      </w:pPr>
-      <w:r>
-        <w:rPr>
-          <w:rFonts w:ascii="Monaco" w:hAnsi="Monaco" w:cs="Monaco"/>
-          <w:color w:val="F2F2F2"/>
-          <w:sz w:val="20"/>
-          <w:szCs w:val="20"/>
-        </w:rPr>
-        <w:t>$ gulp build</w:t>
-      </w:r>
-    </w:p>
-    <w:p>
-      <w:r>
-        <w:rPr>
-          <w:rFonts w:ascii="Monaco" w:hAnsi="Monaco" w:cs="Monaco"/>
+    <w:p>
+      <w:r>
+        <w:t>Processus de chargement</w:t>
+      </w:r>
+    </w:p>
+    <w:p>
+      <w:r>
+        <w:rPr>
           <w:noProof/>
-          <w:color w:val="F2F2F2"/>
-          <w:sz w:val="20"/>
-          <w:szCs w:val="20"/>
           <w:lang w:eastAsia="fr-FR"/>
         </w:rPr>
         <w:drawing>
-          <wp:inline distT="0" distB="0" distL="0" distR="0" wp14:anchorId="53330C8D" wp14:editId="687557E2">
-            <wp:extent cx="5130800" cy="1600200"/>
-            <wp:effectExtent l="0" t="0" r="0" b="0"/>
-            <wp:docPr id="7" name="Image 7"/>
+          <wp:inline distT="0" distB="0" distL="0" distR="0" wp14:anchorId="630D25B8" wp14:editId="3895826A">
+            <wp:extent cx="5756910" cy="3684905"/>
+            <wp:effectExtent l="0" t="0" r="8890" b="0"/>
+            <wp:docPr id="8" name="Image 8"/>
             <wp:cNvGraphicFramePr>
               <a:graphicFrameLocks xmlns:a="http://schemas.openxmlformats.org/drawingml/2006/main" noChangeAspect="1"/>
             </wp:cNvGraphicFramePr>
@@ -584,7 +499,7 @@
                   <pic:spPr>
                     <a:xfrm>
                       <a:off x="0" y="0"/>
-                      <a:ext cx="5130800" cy="1600200"/>
+                      <a:ext cx="5756910" cy="3684905"/>
                     </a:xfrm>
                     <a:prstGeom prst="rect">
                       <a:avLst/>
@@ -598,6 +513,24 @@
       </w:r>
     </w:p>
     <w:p/>
+    <w:p/>
+    <w:p>
+      <w:r>
+        <w:t>Distribuer l’application</w:t>
+      </w:r>
+    </w:p>
+    <w:p/>
+    <w:p/>
+    <w:p/>
+    <w:p/>
+    <w:p/>
+    <w:p/>
+    <w:p>
+      <w:r>
+        <w:t>Etape 1 : build</w:t>
+      </w:r>
+    </w:p>
+    <w:p/>
     <w:p>
       <w:pPr>
         <w:rPr>
@@ -614,28 +547,24 @@
           <w:sz w:val="20"/>
           <w:szCs w:val="20"/>
         </w:rPr>
-        <w:t>$ gulp serve:dist</w:t>
-      </w:r>
-    </w:p>
-    <w:p/>
-    <w:p/>
-    <w:p>
-      <w:r>
-        <w:t>Perfs de chargement :</w:t>
-      </w:r>
-    </w:p>
-    <w:p/>
-    <w:p>
-      <w:r>
-        <w:rPr>
+        <w:t>$ gulp build</w:t>
+      </w:r>
+    </w:p>
+    <w:p>
+      <w:r>
+        <w:rPr>
+          <w:rFonts w:ascii="Monaco" w:hAnsi="Monaco" w:cs="Monaco"/>
           <w:noProof/>
+          <w:color w:val="F2F2F2"/>
+          <w:sz w:val="20"/>
+          <w:szCs w:val="20"/>
           <w:lang w:eastAsia="fr-FR"/>
         </w:rPr>
         <w:drawing>
-          <wp:inline distT="0" distB="0" distL="0" distR="0" wp14:anchorId="30FED36E" wp14:editId="7124E233">
-            <wp:extent cx="5756910" cy="3699510"/>
-            <wp:effectExtent l="0" t="0" r="8890" b="8890"/>
-            <wp:docPr id="9" name="Image 9"/>
+          <wp:inline distT="0" distB="0" distL="0" distR="0" wp14:anchorId="53330C8D" wp14:editId="687557E2">
+            <wp:extent cx="5130800" cy="1600200"/>
+            <wp:effectExtent l="0" t="0" r="0" b="0"/>
+            <wp:docPr id="7" name="Image 7"/>
             <wp:cNvGraphicFramePr>
               <a:graphicFrameLocks xmlns:a="http://schemas.openxmlformats.org/drawingml/2006/main" noChangeAspect="1"/>
             </wp:cNvGraphicFramePr>
@@ -655,6 +584,77 @@
                   <pic:spPr>
                     <a:xfrm>
                       <a:off x="0" y="0"/>
+                      <a:ext cx="5130800" cy="1600200"/>
+                    </a:xfrm>
+                    <a:prstGeom prst="rect">
+                      <a:avLst/>
+                    </a:prstGeom>
+                  </pic:spPr>
+                </pic:pic>
+              </a:graphicData>
+            </a:graphic>
+          </wp:inline>
+        </w:drawing>
+      </w:r>
+    </w:p>
+    <w:p/>
+    <w:p>
+      <w:pPr>
+        <w:rPr>
+          <w:rFonts w:ascii="Monaco" w:hAnsi="Monaco" w:cs="Monaco"/>
+          <w:color w:val="F2F2F2"/>
+          <w:sz w:val="20"/>
+          <w:szCs w:val="20"/>
+        </w:rPr>
+      </w:pPr>
+      <w:r>
+        <w:rPr>
+          <w:rFonts w:ascii="Monaco" w:hAnsi="Monaco" w:cs="Monaco"/>
+          <w:color w:val="F2F2F2"/>
+          <w:sz w:val="20"/>
+          <w:szCs w:val="20"/>
+        </w:rPr>
+        <w:t>$ gulp serve:dist</w:t>
+      </w:r>
+    </w:p>
+    <w:p/>
+    <w:p/>
+    <w:p>
+      <w:r>
+        <w:t>Perfs de chargement :</w:t>
+      </w:r>
+    </w:p>
+    <w:p/>
+    <w:p>
+      <w:r>
+        <w:rPr>
+          <w:noProof/>
+          <w:lang w:eastAsia="fr-FR"/>
+        </w:rPr>
+        <w:drawing>
+          <wp:inline distT="0" distB="0" distL="0" distR="0" wp14:anchorId="30FED36E" wp14:editId="7124E233">
+            <wp:extent cx="5756910" cy="3699510"/>
+            <wp:effectExtent l="0" t="0" r="8890" b="8890"/>
+            <wp:docPr id="9" name="Image 9"/>
+            <wp:cNvGraphicFramePr>
+              <a:graphicFrameLocks xmlns:a="http://schemas.openxmlformats.org/drawingml/2006/main" noChangeAspect="1"/>
+            </wp:cNvGraphicFramePr>
+            <a:graphic xmlns:a="http://schemas.openxmlformats.org/drawingml/2006/main">
+              <a:graphicData uri="http://schemas.openxmlformats.org/drawingml/2006/picture">
+                <pic:pic xmlns:pic="http://schemas.openxmlformats.org/drawingml/2006/picture">
+                  <pic:nvPicPr>
+                    <pic:cNvPr id="1" name=""/>
+                    <pic:cNvPicPr/>
+                  </pic:nvPicPr>
+                  <pic:blipFill>
+                    <a:blip r:embed="rId17"/>
+                    <a:stretch>
+                      <a:fillRect/>
+                    </a:stretch>
+                  </pic:blipFill>
+                  <pic:spPr>
+                    <a:xfrm>
+                      <a:off x="0" y="0"/>
                       <a:ext cx="5756910" cy="3699510"/>
                     </a:xfrm>
                     <a:prstGeom prst="rect">
@@ -745,7 +745,7 @@
       </w:r>
     </w:p>
     <w:p>
-      <w:hyperlink r:id="rId17" w:history="1">
+      <w:hyperlink r:id="rId18" w:history="1">
         <w:r>
           <w:rPr>
             <w:rStyle w:val="Lienhypertexte"/>
@@ -796,80 +796,6 @@
             <wp:extent cx="5756910" cy="3197225"/>
             <wp:effectExtent l="0" t="0" r="8890" b="3175"/>
             <wp:docPr id="10" name="Image 10"/>
-            <wp:cNvGraphicFramePr>
-              <a:graphicFrameLocks xmlns:a="http://schemas.openxmlformats.org/drawingml/2006/main" noChangeAspect="1"/>
-            </wp:cNvGraphicFramePr>
-            <a:graphic xmlns:a="http://schemas.openxmlformats.org/drawingml/2006/main">
-              <a:graphicData uri="http://schemas.openxmlformats.org/drawingml/2006/picture">
-                <pic:pic xmlns:pic="http://schemas.openxmlformats.org/drawingml/2006/picture">
-                  <pic:nvPicPr>
-                    <pic:cNvPr id="1" name=""/>
-                    <pic:cNvPicPr/>
-                  </pic:nvPicPr>
-                  <pic:blipFill>
-                    <a:blip r:embed="rId18"/>
-                    <a:stretch>
-                      <a:fillRect/>
-                    </a:stretch>
-                  </pic:blipFill>
-                  <pic:spPr>
-                    <a:xfrm>
-                      <a:off x="0" y="0"/>
-                      <a:ext cx="5756910" cy="3197225"/>
-                    </a:xfrm>
-                    <a:prstGeom prst="rect">
-                      <a:avLst/>
-                    </a:prstGeom>
-                  </pic:spPr>
-                </pic:pic>
-              </a:graphicData>
-            </a:graphic>
-          </wp:inline>
-        </w:drawing>
-      </w:r>
-    </w:p>
-    <w:p/>
-    <w:p/>
-    <w:p>
-      <w:pPr>
-        <w:rPr>
-          <w:rFonts w:ascii="Monaco" w:hAnsi="Monaco" w:cs="Monaco"/>
-          <w:color w:val="F2F2F2"/>
-          <w:sz w:val="20"/>
-          <w:szCs w:val="20"/>
-        </w:rPr>
-      </w:pPr>
-      <w:r>
-        <w:rPr>
-          <w:rFonts w:ascii="Monaco" w:hAnsi="Monaco" w:cs="Monaco"/>
-          <w:color w:val="F2F2F2"/>
-          <w:sz w:val="20"/>
-          <w:szCs w:val="20"/>
-        </w:rPr>
-        <w:t>$ gulp deploy</w:t>
-      </w:r>
-    </w:p>
-    <w:p>
-      <w:pPr>
-        <w:rPr>
-          <w:rFonts w:ascii="Monaco" w:hAnsi="Monaco" w:cs="Monaco"/>
-          <w:color w:val="F2F2F2"/>
-          <w:sz w:val="20"/>
-          <w:szCs w:val="20"/>
-        </w:rPr>
-      </w:pPr>
-    </w:p>
-    <w:p>
-      <w:r>
-        <w:rPr>
-          <w:noProof/>
-          <w:lang w:eastAsia="fr-FR"/>
-        </w:rPr>
-        <w:drawing>
-          <wp:inline distT="0" distB="0" distL="0" distR="0" wp14:anchorId="655F78E7" wp14:editId="0FA4E425">
-            <wp:extent cx="5756910" cy="1446530"/>
-            <wp:effectExtent l="0" t="0" r="8890" b="1270"/>
-            <wp:docPr id="13" name="Image 13"/>
             <wp:cNvGraphicFramePr>
               <a:graphicFrameLocks xmlns:a="http://schemas.openxmlformats.org/drawingml/2006/main" noChangeAspect="1"/>
             </wp:cNvGraphicFramePr>
@@ -889,7 +815,7 @@
                   <pic:spPr>
                     <a:xfrm>
                       <a:off x="0" y="0"/>
-                      <a:ext cx="5756910" cy="1446530"/>
+                      <a:ext cx="5756910" cy="3197225"/>
                     </a:xfrm>
                     <a:prstGeom prst="rect">
                       <a:avLst/>
@@ -903,10 +829,35 @@
       </w:r>
     </w:p>
     <w:p/>
-    <w:p>
-      <w:r>
-        <w:t>Configurer github-pages :</w:t>
-      </w:r>
+    <w:p/>
+    <w:p>
+      <w:pPr>
+        <w:rPr>
+          <w:rFonts w:ascii="Monaco" w:hAnsi="Monaco" w:cs="Monaco"/>
+          <w:color w:val="F2F2F2"/>
+          <w:sz w:val="20"/>
+          <w:szCs w:val="20"/>
+        </w:rPr>
+      </w:pPr>
+      <w:r>
+        <w:rPr>
+          <w:rFonts w:ascii="Monaco" w:hAnsi="Monaco" w:cs="Monaco"/>
+          <w:color w:val="F2F2F2"/>
+          <w:sz w:val="20"/>
+          <w:szCs w:val="20"/>
+        </w:rPr>
+        <w:t>$ gulp deploy</w:t>
+      </w:r>
+    </w:p>
+    <w:p>
+      <w:pPr>
+        <w:rPr>
+          <w:rFonts w:ascii="Monaco" w:hAnsi="Monaco" w:cs="Monaco"/>
+          <w:color w:val="F2F2F2"/>
+          <w:sz w:val="20"/>
+          <w:szCs w:val="20"/>
+        </w:rPr>
+      </w:pPr>
     </w:p>
     <w:p>
       <w:r>
@@ -915,10 +866,10 @@
           <w:lang w:eastAsia="fr-FR"/>
         </w:rPr>
         <w:drawing>
-          <wp:inline distT="0" distB="0" distL="0" distR="0" wp14:anchorId="754136A8" wp14:editId="2635F5D2">
-            <wp:extent cx="5756910" cy="3606800"/>
-            <wp:effectExtent l="0" t="0" r="8890" b="0"/>
-            <wp:docPr id="14" name="Image 14"/>
+          <wp:inline distT="0" distB="0" distL="0" distR="0" wp14:anchorId="655F78E7" wp14:editId="0FA4E425">
+            <wp:extent cx="5756910" cy="1446530"/>
+            <wp:effectExtent l="0" t="0" r="8890" b="1270"/>
+            <wp:docPr id="13" name="Image 13"/>
             <wp:cNvGraphicFramePr>
               <a:graphicFrameLocks xmlns:a="http://schemas.openxmlformats.org/drawingml/2006/main" noChangeAspect="1"/>
             </wp:cNvGraphicFramePr>
@@ -938,7 +889,7 @@
                   <pic:spPr>
                     <a:xfrm>
                       <a:off x="0" y="0"/>
-                      <a:ext cx="5756910" cy="3606800"/>
+                      <a:ext cx="5756910" cy="1446530"/>
                     </a:xfrm>
                     <a:prstGeom prst="rect">
                       <a:avLst/>
@@ -954,12 +905,7 @@
     <w:p/>
     <w:p>
       <w:r>
-        <w:t>Au passage, je conseille de supprimer le répertoire .publish de git</w:t>
-      </w:r>
-    </w:p>
-    <w:p>
-      <w:r>
-        <w:t>Le fichier .gitignore :</w:t>
+        <w:t>Configurer github-pages :</w:t>
       </w:r>
     </w:p>
     <w:p>
@@ -969,10 +915,10 @@
           <w:lang w:eastAsia="fr-FR"/>
         </w:rPr>
         <w:drawing>
-          <wp:inline distT="0" distB="0" distL="0" distR="0" wp14:anchorId="20628524" wp14:editId="7E9A6953">
-            <wp:extent cx="2768600" cy="1308100"/>
-            <wp:effectExtent l="0" t="0" r="0" b="12700"/>
-            <wp:docPr id="17" name="Image 17"/>
+          <wp:inline distT="0" distB="0" distL="0" distR="0" wp14:anchorId="754136A8" wp14:editId="2635F5D2">
+            <wp:extent cx="5756910" cy="3606800"/>
+            <wp:effectExtent l="0" t="0" r="8890" b="0"/>
+            <wp:docPr id="14" name="Image 14"/>
             <wp:cNvGraphicFramePr>
               <a:graphicFrameLocks xmlns:a="http://schemas.openxmlformats.org/drawingml/2006/main" noChangeAspect="1"/>
             </wp:cNvGraphicFramePr>
@@ -992,7 +938,7 @@
                   <pic:spPr>
                     <a:xfrm>
                       <a:off x="0" y="0"/>
-                      <a:ext cx="2768600" cy="1308100"/>
+                      <a:ext cx="5756910" cy="3606800"/>
                     </a:xfrm>
                     <a:prstGeom prst="rect">
                       <a:avLst/>
@@ -1006,12 +952,14 @@
       </w:r>
     </w:p>
     <w:p/>
-    <w:p/>
-    <w:p/>
-    <w:p/>
-    <w:p>
-      <w:r>
-        <w:t>Problème :</w:t>
+    <w:p>
+      <w:r>
+        <w:t>Au passage, je conseille de supprimer le répertoire .publish de git</w:t>
+      </w:r>
+    </w:p>
+    <w:p>
+      <w:r>
+        <w:t>Le fichier .gitignore :</w:t>
       </w:r>
     </w:p>
     <w:p>
@@ -1021,10 +969,10 @@
           <w:lang w:eastAsia="fr-FR"/>
         </w:rPr>
         <w:drawing>
-          <wp:inline distT="0" distB="0" distL="0" distR="0" wp14:anchorId="355F8E98" wp14:editId="2511CAEA">
-            <wp:extent cx="5756910" cy="1497330"/>
-            <wp:effectExtent l="0" t="0" r="8890" b="1270"/>
-            <wp:docPr id="15" name="Image 15"/>
+          <wp:inline distT="0" distB="0" distL="0" distR="0" wp14:anchorId="20628524" wp14:editId="7E9A6953">
+            <wp:extent cx="2768600" cy="1308100"/>
+            <wp:effectExtent l="0" t="0" r="0" b="12700"/>
+            <wp:docPr id="17" name="Image 17"/>
             <wp:cNvGraphicFramePr>
               <a:graphicFrameLocks xmlns:a="http://schemas.openxmlformats.org/drawingml/2006/main" noChangeAspect="1"/>
             </wp:cNvGraphicFramePr>
@@ -1044,7 +992,7 @@
                   <pic:spPr>
                     <a:xfrm>
                       <a:off x="0" y="0"/>
-                      <a:ext cx="5756910" cy="1497330"/>
+                      <a:ext cx="2768600" cy="1308100"/>
                     </a:xfrm>
                     <a:prstGeom prst="rect">
                       <a:avLst/>
@@ -1058,14 +1006,12 @@
       </w:r>
     </w:p>
     <w:p/>
-    <w:p>
-      <w:r>
-        <w:t>Solution :</w:t>
-      </w:r>
-    </w:p>
-    <w:p>
-      <w:r>
-        <w:t>Modifier l’adresse de « base » :</w:t>
+    <w:p/>
+    <w:p/>
+    <w:p/>
+    <w:p>
+      <w:r>
+        <w:t>Problème :</w:t>
       </w:r>
     </w:p>
     <w:p>
@@ -1075,10 +1021,10 @@
           <w:lang w:eastAsia="fr-FR"/>
         </w:rPr>
         <w:drawing>
-          <wp:inline distT="0" distB="0" distL="0" distR="0" wp14:anchorId="6FD4B7DB" wp14:editId="0CA325F9">
-            <wp:extent cx="5756910" cy="1637665"/>
-            <wp:effectExtent l="0" t="0" r="8890" b="0"/>
-            <wp:docPr id="16" name="Image 16"/>
+          <wp:inline distT="0" distB="0" distL="0" distR="0" wp14:anchorId="355F8E98" wp14:editId="2511CAEA">
+            <wp:extent cx="5756910" cy="1497330"/>
+            <wp:effectExtent l="0" t="0" r="8890" b="1270"/>
+            <wp:docPr id="15" name="Image 15"/>
             <wp:cNvGraphicFramePr>
               <a:graphicFrameLocks xmlns:a="http://schemas.openxmlformats.org/drawingml/2006/main" noChangeAspect="1"/>
             </wp:cNvGraphicFramePr>
@@ -1098,6 +1044,60 @@
                   <pic:spPr>
                     <a:xfrm>
                       <a:off x="0" y="0"/>
+                      <a:ext cx="5756910" cy="1497330"/>
+                    </a:xfrm>
+                    <a:prstGeom prst="rect">
+                      <a:avLst/>
+                    </a:prstGeom>
+                  </pic:spPr>
+                </pic:pic>
+              </a:graphicData>
+            </a:graphic>
+          </wp:inline>
+        </w:drawing>
+      </w:r>
+    </w:p>
+    <w:p/>
+    <w:p>
+      <w:r>
+        <w:t>Solution :</w:t>
+      </w:r>
+    </w:p>
+    <w:p>
+      <w:r>
+        <w:t>Modifier l’adresse de « base » :</w:t>
+      </w:r>
+    </w:p>
+    <w:p>
+      <w:r>
+        <w:rPr>
+          <w:noProof/>
+          <w:lang w:eastAsia="fr-FR"/>
+        </w:rPr>
+        <w:drawing>
+          <wp:inline distT="0" distB="0" distL="0" distR="0" wp14:anchorId="6FD4B7DB" wp14:editId="0CA325F9">
+            <wp:extent cx="5756910" cy="1637665"/>
+            <wp:effectExtent l="0" t="0" r="8890" b="0"/>
+            <wp:docPr id="16" name="Image 16"/>
+            <wp:cNvGraphicFramePr>
+              <a:graphicFrameLocks xmlns:a="http://schemas.openxmlformats.org/drawingml/2006/main" noChangeAspect="1"/>
+            </wp:cNvGraphicFramePr>
+            <a:graphic xmlns:a="http://schemas.openxmlformats.org/drawingml/2006/main">
+              <a:graphicData uri="http://schemas.openxmlformats.org/drawingml/2006/picture">
+                <pic:pic xmlns:pic="http://schemas.openxmlformats.org/drawingml/2006/picture">
+                  <pic:nvPicPr>
+                    <pic:cNvPr id="1" name=""/>
+                    <pic:cNvPicPr/>
+                  </pic:nvPicPr>
+                  <pic:blipFill>
+                    <a:blip r:embed="rId24"/>
+                    <a:stretch>
+                      <a:fillRect/>
+                    </a:stretch>
+                  </pic:blipFill>
+                  <pic:spPr>
+                    <a:xfrm>
+                      <a:off x="0" y="0"/>
                       <a:ext cx="5756910" cy="1637665"/>
                     </a:xfrm>
                     <a:prstGeom prst="rect">
@@ -1121,6 +1121,17 @@
     </w:p>
     <w:p/>
     <w:p/>
+    <w:p/>
+    <w:p/>
+    <w:p>
+      <w:pPr>
+        <w:pStyle w:val="Titre1"/>
+      </w:pPr>
+      <w:r>
+        <w:t>Premiers elements de code</w:t>
+      </w:r>
+    </w:p>
+    <w:p/>
     <w:p>
       <w:r>
         <w:t>J’installe des choses pour faire du bootstrap</w:t>
@@ -1132,7 +1143,7 @@
       </w:r>
     </w:p>
     <w:p>
-      <w:hyperlink r:id="rId24" w:history="1">
+      <w:hyperlink r:id="rId25" w:history="1">
         <w:r>
           <w:rPr>
             <w:rStyle w:val="Lienhypertexte"/>
@@ -1168,7 +1179,6 @@
       </w:r>
     </w:p>
     <w:p/>
-    <w:p/>
     <w:p>
       <w:r>
         <w:t>Maintenant, pour utiliser angular-bootstrap dans l’application :</w:t>
@@ -1281,19 +1291,596 @@
       </w:r>
     </w:p>
     <w:p/>
-    <w:p>
-      <w:bookmarkStart w:id="0" w:name="_GoBack"/>
-      <w:bookmarkEnd w:id="0"/>
-    </w:p>
-    <w:p/>
-    <w:p/>
-    <w:p/>
+    <w:p/>
+    <w:p>
+      <w:r>
+        <w:drawing>
+          <wp:inline distT="0" distB="0" distL="0" distR="0" wp14:anchorId="456B3F3A" wp14:editId="66C7D27A">
+            <wp:extent cx="5756910" cy="3421380"/>
+            <wp:effectExtent l="0" t="0" r="8890" b="7620"/>
+            <wp:docPr id="11" name="Image 11"/>
+            <wp:cNvGraphicFramePr>
+              <a:graphicFrameLocks xmlns:a="http://schemas.openxmlformats.org/drawingml/2006/main" noChangeAspect="1"/>
+            </wp:cNvGraphicFramePr>
+            <a:graphic xmlns:a="http://schemas.openxmlformats.org/drawingml/2006/main">
+              <a:graphicData uri="http://schemas.openxmlformats.org/drawingml/2006/picture">
+                <pic:pic xmlns:pic="http://schemas.openxmlformats.org/drawingml/2006/picture">
+                  <pic:nvPicPr>
+                    <pic:cNvPr id="1" name=""/>
+                    <pic:cNvPicPr/>
+                  </pic:nvPicPr>
+                  <pic:blipFill>
+                    <a:blip r:embed="rId26"/>
+                    <a:stretch>
+                      <a:fillRect/>
+                    </a:stretch>
+                  </pic:blipFill>
+                  <pic:spPr>
+                    <a:xfrm>
+                      <a:off x="0" y="0"/>
+                      <a:ext cx="5756910" cy="3421380"/>
+                    </a:xfrm>
+                    <a:prstGeom prst="rect">
+                      <a:avLst/>
+                    </a:prstGeom>
+                  </pic:spPr>
+                </pic:pic>
+              </a:graphicData>
+            </a:graphic>
+          </wp:inline>
+        </w:drawing>
+      </w:r>
+    </w:p>
+    <w:p/>
+    <w:p/>
+    <w:p>
+      <w:r>
+        <w:t>Dans la partie « main » de l’application (hello.html et hello.js)</w:t>
+      </w:r>
+    </w:p>
+    <w:p/>
+    <w:p>
+      <w:r>
+        <w:t xml:space="preserve">On ajoute un « page header » qui contient une barre de recherche (ne fait rien pour l’instant). Mais surtout on ajoute un ng-repeat sur l’objet « ctrl.news ». Voir dans le code javascript : il s’agit simplement d’un array qui contient 20 éléments. Chaque élément (item dans la boucle) est un élément avec un titre, un texte et une date. </w:t>
+      </w:r>
+    </w:p>
+    <w:p>
+      <w:r>
+        <w:drawing>
+          <wp:inline distT="0" distB="0" distL="0" distR="0" wp14:anchorId="0DBC5CE2" wp14:editId="0D0955F2">
+            <wp:extent cx="5756910" cy="2905760"/>
+            <wp:effectExtent l="0" t="0" r="8890" b="0"/>
+            <wp:docPr id="12" name="Image 12"/>
+            <wp:cNvGraphicFramePr>
+              <a:graphicFrameLocks xmlns:a="http://schemas.openxmlformats.org/drawingml/2006/main" noChangeAspect="1"/>
+            </wp:cNvGraphicFramePr>
+            <a:graphic xmlns:a="http://schemas.openxmlformats.org/drawingml/2006/main">
+              <a:graphicData uri="http://schemas.openxmlformats.org/drawingml/2006/picture">
+                <pic:pic xmlns:pic="http://schemas.openxmlformats.org/drawingml/2006/picture">
+                  <pic:nvPicPr>
+                    <pic:cNvPr id="1" name=""/>
+                    <pic:cNvPicPr/>
+                  </pic:nvPicPr>
+                  <pic:blipFill>
+                    <a:blip r:embed="rId27"/>
+                    <a:stretch>
+                      <a:fillRect/>
+                    </a:stretch>
+                  </pic:blipFill>
+                  <pic:spPr>
+                    <a:xfrm>
+                      <a:off x="0" y="0"/>
+                      <a:ext cx="5756910" cy="2905760"/>
+                    </a:xfrm>
+                    <a:prstGeom prst="rect">
+                      <a:avLst/>
+                    </a:prstGeom>
+                  </pic:spPr>
+                </pic:pic>
+              </a:graphicData>
+            </a:graphic>
+          </wp:inline>
+        </w:drawing>
+      </w:r>
+    </w:p>
+    <w:p>
+      <w:r>
+        <w:drawing>
+          <wp:inline distT="0" distB="0" distL="0" distR="0" wp14:anchorId="28CBFC87" wp14:editId="7A167A77">
+            <wp:extent cx="5756910" cy="2900680"/>
+            <wp:effectExtent l="0" t="0" r="8890" b="0"/>
+            <wp:docPr id="18" name="Image 18"/>
+            <wp:cNvGraphicFramePr>
+              <a:graphicFrameLocks xmlns:a="http://schemas.openxmlformats.org/drawingml/2006/main" noChangeAspect="1"/>
+            </wp:cNvGraphicFramePr>
+            <a:graphic xmlns:a="http://schemas.openxmlformats.org/drawingml/2006/main">
+              <a:graphicData uri="http://schemas.openxmlformats.org/drawingml/2006/picture">
+                <pic:pic xmlns:pic="http://schemas.openxmlformats.org/drawingml/2006/picture">
+                  <pic:nvPicPr>
+                    <pic:cNvPr id="1" name=""/>
+                    <pic:cNvPicPr/>
+                  </pic:nvPicPr>
+                  <pic:blipFill>
+                    <a:blip r:embed="rId28"/>
+                    <a:stretch>
+                      <a:fillRect/>
+                    </a:stretch>
+                  </pic:blipFill>
+                  <pic:spPr>
+                    <a:xfrm>
+                      <a:off x="0" y="0"/>
+                      <a:ext cx="5756910" cy="2900680"/>
+                    </a:xfrm>
+                    <a:prstGeom prst="rect">
+                      <a:avLst/>
+                    </a:prstGeom>
+                  </pic:spPr>
+                </pic:pic>
+              </a:graphicData>
+            </a:graphic>
+          </wp:inline>
+        </w:drawing>
+      </w:r>
+    </w:p>
+    <w:p/>
+    <w:p/>
+    <w:p>
+      <w:r>
+        <w:t xml:space="preserve">On utilise la directive « news-item » pour représenter chaque élément de news. C’est une directive que </w:t>
+      </w:r>
+      <w:r>
+        <w:t xml:space="preserve">nous avons </w:t>
+      </w:r>
+      <w:r>
+        <w:t>créée</w:t>
+      </w:r>
+      <w:r>
+        <w:t xml:space="preserve"> nous même.</w:t>
+      </w:r>
+    </w:p>
+    <w:p>
+      <w:r>
+        <w:t>A noter :</w:t>
+      </w:r>
+    </w:p>
+    <w:p>
+      <w:pPr>
+        <w:pStyle w:val="Pardeliste"/>
+        <w:numPr>
+          <w:ilvl w:val="0"/>
+          <w:numId w:val="1"/>
+        </w:numPr>
+      </w:pPr>
+      <w:r>
+        <w:t>Dans le scope de la directive, on utilise itemData : ‘=data’ . C’est ça qui nous permet de fournir les données pour cette directive (</w:t>
+      </w:r>
+      <w:r>
+        <w:t>&lt;news-item data=item&gt;&lt;/news-item&gt;</w:t>
+      </w:r>
+      <w:r>
+        <w:t xml:space="preserve"> dans la boucle de hello.html)</w:t>
+      </w:r>
+    </w:p>
+    <w:p>
+      <w:pPr>
+        <w:pStyle w:val="Pardeliste"/>
+        <w:numPr>
+          <w:ilvl w:val="0"/>
+          <w:numId w:val="1"/>
+        </w:numPr>
+      </w:pPr>
+      <w:r>
+        <w:t xml:space="preserve">On peut ensuite utiliser itemData dans le html de la directive : on montre le titre, la date et le texte. </w:t>
+      </w:r>
+    </w:p>
+    <w:p>
+      <w:r>
+        <w:drawing>
+          <wp:inline distT="0" distB="0" distL="0" distR="0" wp14:anchorId="5CF66759" wp14:editId="5271342A">
+            <wp:extent cx="1556790" cy="2104955"/>
+            <wp:effectExtent l="0" t="0" r="0" b="3810"/>
+            <wp:docPr id="19" name="Image 19"/>
+            <wp:cNvGraphicFramePr>
+              <a:graphicFrameLocks xmlns:a="http://schemas.openxmlformats.org/drawingml/2006/main" noChangeAspect="1"/>
+            </wp:cNvGraphicFramePr>
+            <a:graphic xmlns:a="http://schemas.openxmlformats.org/drawingml/2006/main">
+              <a:graphicData uri="http://schemas.openxmlformats.org/drawingml/2006/picture">
+                <pic:pic xmlns:pic="http://schemas.openxmlformats.org/drawingml/2006/picture">
+                  <pic:nvPicPr>
+                    <pic:cNvPr id="1" name=""/>
+                    <pic:cNvPicPr/>
+                  </pic:nvPicPr>
+                  <pic:blipFill>
+                    <a:blip r:embed="rId29"/>
+                    <a:stretch>
+                      <a:fillRect/>
+                    </a:stretch>
+                  </pic:blipFill>
+                  <pic:spPr>
+                    <a:xfrm>
+                      <a:off x="0" y="0"/>
+                      <a:ext cx="1559518" cy="2108643"/>
+                    </a:xfrm>
+                    <a:prstGeom prst="rect">
+                      <a:avLst/>
+                    </a:prstGeom>
+                  </pic:spPr>
+                </pic:pic>
+              </a:graphicData>
+            </a:graphic>
+          </wp:inline>
+        </w:drawing>
+      </w:r>
+    </w:p>
+    <w:p>
+      <w:r>
+        <w:drawing>
+          <wp:inline distT="0" distB="0" distL="0" distR="0" wp14:anchorId="7E7F7DFC" wp14:editId="2EEAEEFD">
+            <wp:extent cx="3614190" cy="2044692"/>
+            <wp:effectExtent l="0" t="0" r="0" b="0"/>
+            <wp:docPr id="20" name="Image 20"/>
+            <wp:cNvGraphicFramePr>
+              <a:graphicFrameLocks xmlns:a="http://schemas.openxmlformats.org/drawingml/2006/main" noChangeAspect="1"/>
+            </wp:cNvGraphicFramePr>
+            <a:graphic xmlns:a="http://schemas.openxmlformats.org/drawingml/2006/main">
+              <a:graphicData uri="http://schemas.openxmlformats.org/drawingml/2006/picture">
+                <pic:pic xmlns:pic="http://schemas.openxmlformats.org/drawingml/2006/picture">
+                  <pic:nvPicPr>
+                    <pic:cNvPr id="1" name=""/>
+                    <pic:cNvPicPr/>
+                  </pic:nvPicPr>
+                  <pic:blipFill>
+                    <a:blip r:embed="rId30"/>
+                    <a:stretch>
+                      <a:fillRect/>
+                    </a:stretch>
+                  </pic:blipFill>
+                  <pic:spPr>
+                    <a:xfrm>
+                      <a:off x="0" y="0"/>
+                      <a:ext cx="3620614" cy="2048326"/>
+                    </a:xfrm>
+                    <a:prstGeom prst="rect">
+                      <a:avLst/>
+                    </a:prstGeom>
+                  </pic:spPr>
+                </pic:pic>
+              </a:graphicData>
+            </a:graphic>
+          </wp:inline>
+        </w:drawing>
+      </w:r>
+    </w:p>
+    <w:p/>
+    <w:p>
+      <w:r>
+        <w:drawing>
+          <wp:inline distT="0" distB="0" distL="0" distR="0" wp14:anchorId="3C65E44D" wp14:editId="16DF44A6">
+            <wp:extent cx="4528590" cy="1459079"/>
+            <wp:effectExtent l="0" t="0" r="0" b="0"/>
+            <wp:docPr id="21" name="Image 21"/>
+            <wp:cNvGraphicFramePr>
+              <a:graphicFrameLocks xmlns:a="http://schemas.openxmlformats.org/drawingml/2006/main" noChangeAspect="1"/>
+            </wp:cNvGraphicFramePr>
+            <a:graphic xmlns:a="http://schemas.openxmlformats.org/drawingml/2006/main">
+              <a:graphicData uri="http://schemas.openxmlformats.org/drawingml/2006/picture">
+                <pic:pic xmlns:pic="http://schemas.openxmlformats.org/drawingml/2006/picture">
+                  <pic:nvPicPr>
+                    <pic:cNvPr id="1" name=""/>
+                    <pic:cNvPicPr/>
+                  </pic:nvPicPr>
+                  <pic:blipFill>
+                    <a:blip r:embed="rId31"/>
+                    <a:stretch>
+                      <a:fillRect/>
+                    </a:stretch>
+                  </pic:blipFill>
+                  <pic:spPr>
+                    <a:xfrm>
+                      <a:off x="0" y="0"/>
+                      <a:ext cx="4544952" cy="1464351"/>
+                    </a:xfrm>
+                    <a:prstGeom prst="rect">
+                      <a:avLst/>
+                    </a:prstGeom>
+                  </pic:spPr>
+                </pic:pic>
+              </a:graphicData>
+            </a:graphic>
+          </wp:inline>
+        </w:drawing>
+      </w:r>
+    </w:p>
     <w:p>
       <w:pPr>
         <w:ind w:left="720" w:hanging="720"/>
       </w:pPr>
     </w:p>
     <w:p/>
+    <w:p/>
+    <w:p>
+      <w:r>
+        <w:t>J’ajoute une limite à la liste des news</w:t>
+      </w:r>
+    </w:p>
+    <w:p>
+      <w:r>
+        <w:drawing>
+          <wp:inline distT="0" distB="0" distL="0" distR="0" wp14:anchorId="0F8DFFE8" wp14:editId="2A5053E1">
+            <wp:extent cx="5756910" cy="1961515"/>
+            <wp:effectExtent l="0" t="0" r="8890" b="0"/>
+            <wp:docPr id="23" name="Image 23"/>
+            <wp:cNvGraphicFramePr>
+              <a:graphicFrameLocks xmlns:a="http://schemas.openxmlformats.org/drawingml/2006/main" noChangeAspect="1"/>
+            </wp:cNvGraphicFramePr>
+            <a:graphic xmlns:a="http://schemas.openxmlformats.org/drawingml/2006/main">
+              <a:graphicData uri="http://schemas.openxmlformats.org/drawingml/2006/picture">
+                <pic:pic xmlns:pic="http://schemas.openxmlformats.org/drawingml/2006/picture">
+                  <pic:nvPicPr>
+                    <pic:cNvPr id="1" name=""/>
+                    <pic:cNvPicPr/>
+                  </pic:nvPicPr>
+                  <pic:blipFill>
+                    <a:blip r:embed="rId32"/>
+                    <a:stretch>
+                      <a:fillRect/>
+                    </a:stretch>
+                  </pic:blipFill>
+                  <pic:spPr>
+                    <a:xfrm>
+                      <a:off x="0" y="0"/>
+                      <a:ext cx="5756910" cy="1961515"/>
+                    </a:xfrm>
+                    <a:prstGeom prst="rect">
+                      <a:avLst/>
+                    </a:prstGeom>
+                  </pic:spPr>
+                </pic:pic>
+              </a:graphicData>
+            </a:graphic>
+          </wp:inline>
+        </w:drawing>
+      </w:r>
+    </w:p>
+    <w:p>
+      <w:r>
+        <w:t>hello.html :</w:t>
+      </w:r>
+    </w:p>
+    <w:p>
+      <w:r>
+        <w:drawing>
+          <wp:inline distT="0" distB="0" distL="0" distR="0" wp14:anchorId="3B62210E" wp14:editId="25F3E6A4">
+            <wp:extent cx="5756910" cy="1482725"/>
+            <wp:effectExtent l="0" t="0" r="8890" b="0"/>
+            <wp:docPr id="22" name="Image 22"/>
+            <wp:cNvGraphicFramePr>
+              <a:graphicFrameLocks xmlns:a="http://schemas.openxmlformats.org/drawingml/2006/main" noChangeAspect="1"/>
+            </wp:cNvGraphicFramePr>
+            <a:graphic xmlns:a="http://schemas.openxmlformats.org/drawingml/2006/main">
+              <a:graphicData uri="http://schemas.openxmlformats.org/drawingml/2006/picture">
+                <pic:pic xmlns:pic="http://schemas.openxmlformats.org/drawingml/2006/picture">
+                  <pic:nvPicPr>
+                    <pic:cNvPr id="1" name=""/>
+                    <pic:cNvPicPr/>
+                  </pic:nvPicPr>
+                  <pic:blipFill>
+                    <a:blip r:embed="rId33"/>
+                    <a:stretch>
+                      <a:fillRect/>
+                    </a:stretch>
+                  </pic:blipFill>
+                  <pic:spPr>
+                    <a:xfrm>
+                      <a:off x="0" y="0"/>
+                      <a:ext cx="5756910" cy="1482725"/>
+                    </a:xfrm>
+                    <a:prstGeom prst="rect">
+                      <a:avLst/>
+                    </a:prstGeom>
+                  </pic:spPr>
+                </pic:pic>
+              </a:graphicData>
+            </a:graphic>
+          </wp:inline>
+        </w:drawing>
+      </w:r>
+    </w:p>
+    <w:p/>
+    <w:p>
+      <w:r>
+        <w:t xml:space="preserve">hello.js : </w:t>
+      </w:r>
+    </w:p>
+    <w:p>
+      <w:r>
+        <w:drawing>
+          <wp:inline distT="0" distB="0" distL="0" distR="0" wp14:anchorId="44A57A45" wp14:editId="67EF887F">
+            <wp:extent cx="2754749" cy="1279295"/>
+            <wp:effectExtent l="0" t="0" r="0" b="0"/>
+            <wp:docPr id="24" name="Image 24"/>
+            <wp:cNvGraphicFramePr>
+              <a:graphicFrameLocks xmlns:a="http://schemas.openxmlformats.org/drawingml/2006/main" noChangeAspect="1"/>
+            </wp:cNvGraphicFramePr>
+            <a:graphic xmlns:a="http://schemas.openxmlformats.org/drawingml/2006/main">
+              <a:graphicData uri="http://schemas.openxmlformats.org/drawingml/2006/picture">
+                <pic:pic xmlns:pic="http://schemas.openxmlformats.org/drawingml/2006/picture">
+                  <pic:nvPicPr>
+                    <pic:cNvPr id="1" name=""/>
+                    <pic:cNvPicPr/>
+                  </pic:nvPicPr>
+                  <pic:blipFill>
+                    <a:blip r:embed="rId34"/>
+                    <a:stretch>
+                      <a:fillRect/>
+                    </a:stretch>
+                  </pic:blipFill>
+                  <pic:spPr>
+                    <a:xfrm>
+                      <a:off x="0" y="0"/>
+                      <a:ext cx="2764451" cy="1283800"/>
+                    </a:xfrm>
+                    <a:prstGeom prst="rect">
+                      <a:avLst/>
+                    </a:prstGeom>
+                  </pic:spPr>
+                </pic:pic>
+              </a:graphicData>
+            </a:graphic>
+          </wp:inline>
+        </w:drawing>
+      </w:r>
+    </w:p>
+    <w:p/>
+    <w:p/>
+    <w:p>
+      <w:r>
+        <w:t>J’ajoute le fait d’avoir une liste de tags dans le champ de recherche pour aider l’utilisateur</w:t>
+      </w:r>
+    </w:p>
+    <w:p>
+      <w:r>
+        <w:drawing>
+          <wp:inline distT="0" distB="0" distL="0" distR="0" wp14:anchorId="6B7328CE" wp14:editId="3BF16730">
+            <wp:extent cx="4851400" cy="2387600"/>
+            <wp:effectExtent l="0" t="0" r="0" b="0"/>
+            <wp:docPr id="25" name="Image 25"/>
+            <wp:cNvGraphicFramePr>
+              <a:graphicFrameLocks xmlns:a="http://schemas.openxmlformats.org/drawingml/2006/main" noChangeAspect="1"/>
+            </wp:cNvGraphicFramePr>
+            <a:graphic xmlns:a="http://schemas.openxmlformats.org/drawingml/2006/main">
+              <a:graphicData uri="http://schemas.openxmlformats.org/drawingml/2006/picture">
+                <pic:pic xmlns:pic="http://schemas.openxmlformats.org/drawingml/2006/picture">
+                  <pic:nvPicPr>
+                    <pic:cNvPr id="1" name=""/>
+                    <pic:cNvPicPr/>
+                  </pic:nvPicPr>
+                  <pic:blipFill>
+                    <a:blip r:embed="rId35"/>
+                    <a:stretch>
+                      <a:fillRect/>
+                    </a:stretch>
+                  </pic:blipFill>
+                  <pic:spPr>
+                    <a:xfrm>
+                      <a:off x="0" y="0"/>
+                      <a:ext cx="4851400" cy="2387600"/>
+                    </a:xfrm>
+                    <a:prstGeom prst="rect">
+                      <a:avLst/>
+                    </a:prstGeom>
+                  </pic:spPr>
+                </pic:pic>
+              </a:graphicData>
+            </a:graphic>
+          </wp:inline>
+        </w:drawing>
+      </w:r>
+    </w:p>
+    <w:p>
+      <w:r>
+        <w:t>J’utilise pour cela l’objet uib-typehead dans hello.html :</w:t>
+      </w:r>
+    </w:p>
+    <w:p>
+      <w:r>
+        <w:drawing>
+          <wp:inline distT="0" distB="0" distL="0" distR="0" wp14:anchorId="59DD03F1" wp14:editId="72ABA3A0">
+            <wp:extent cx="5756910" cy="815975"/>
+            <wp:effectExtent l="0" t="0" r="8890" b="0"/>
+            <wp:docPr id="26" name="Image 26"/>
+            <wp:cNvGraphicFramePr>
+              <a:graphicFrameLocks xmlns:a="http://schemas.openxmlformats.org/drawingml/2006/main" noChangeAspect="1"/>
+            </wp:cNvGraphicFramePr>
+            <a:graphic xmlns:a="http://schemas.openxmlformats.org/drawingml/2006/main">
+              <a:graphicData uri="http://schemas.openxmlformats.org/drawingml/2006/picture">
+                <pic:pic xmlns:pic="http://schemas.openxmlformats.org/drawingml/2006/picture">
+                  <pic:nvPicPr>
+                    <pic:cNvPr id="1" name=""/>
+                    <pic:cNvPicPr/>
+                  </pic:nvPicPr>
+                  <pic:blipFill>
+                    <a:blip r:embed="rId36"/>
+                    <a:stretch>
+                      <a:fillRect/>
+                    </a:stretch>
+                  </pic:blipFill>
+                  <pic:spPr>
+                    <a:xfrm>
+                      <a:off x="0" y="0"/>
+                      <a:ext cx="5756910" cy="815975"/>
+                    </a:xfrm>
+                    <a:prstGeom prst="rect">
+                      <a:avLst/>
+                    </a:prstGeom>
+                  </pic:spPr>
+                </pic:pic>
+              </a:graphicData>
+            </a:graphic>
+          </wp:inline>
+        </w:drawing>
+      </w:r>
+    </w:p>
+    <w:p>
+      <w:r>
+        <w:t>Le liste des tags est chargé depuis un fichier JSON  dans hello.js</w:t>
+      </w:r>
+    </w:p>
+    <w:p>
+      <w:r>
+        <w:drawing>
+          <wp:inline distT="0" distB="0" distL="0" distR="0" wp14:anchorId="1DDA2BEE" wp14:editId="34DE58EA">
+            <wp:extent cx="5756910" cy="4140835"/>
+            <wp:effectExtent l="0" t="0" r="8890" b="0"/>
+            <wp:docPr id="27" name="Image 27"/>
+            <wp:cNvGraphicFramePr>
+              <a:graphicFrameLocks xmlns:a="http://schemas.openxmlformats.org/drawingml/2006/main" noChangeAspect="1"/>
+            </wp:cNvGraphicFramePr>
+            <a:graphic xmlns:a="http://schemas.openxmlformats.org/drawingml/2006/main">
+              <a:graphicData uri="http://schemas.openxmlformats.org/drawingml/2006/picture">
+                <pic:pic xmlns:pic="http://schemas.openxmlformats.org/drawingml/2006/picture">
+                  <pic:nvPicPr>
+                    <pic:cNvPr id="1" name=""/>
+                    <pic:cNvPicPr/>
+                  </pic:nvPicPr>
+                  <pic:blipFill>
+                    <a:blip r:embed="rId37"/>
+                    <a:stretch>
+                      <a:fillRect/>
+                    </a:stretch>
+                  </pic:blipFill>
+                  <pic:spPr>
+                    <a:xfrm>
+                      <a:off x="0" y="0"/>
+                      <a:ext cx="5756910" cy="4140835"/>
+                    </a:xfrm>
+                    <a:prstGeom prst="rect">
+                      <a:avLst/>
+                    </a:prstGeom>
+                  </pic:spPr>
+                </pic:pic>
+              </a:graphicData>
+            </a:graphic>
+          </wp:inline>
+        </w:drawing>
+      </w:r>
+    </w:p>
+    <w:p/>
+    <w:p>
+      <w:r>
+        <w:t>Note : j’ai modifié le code : j’utilise maintenant $scope au lieu de this</w:t>
+      </w:r>
+    </w:p>
+    <w:p>
+      <w:r>
+        <w:t>(du coup ça modifie la manière dont j’appelle les variables dans le html : plus besoin de $ctrl)</w:t>
+      </w:r>
+    </w:p>
+    <w:p/>
+    <w:p>
+      <w:bookmarkStart w:id="0" w:name="_GoBack"/>
+      <w:bookmarkEnd w:id="0"/>
+    </w:p>
     <w:p/>
     <w:sectPr>
       <w:pgSz w:w="11900" w:h="16840"/>
@@ -1303,6 +1890,127 @@
     </w:sectPr>
   </w:body>
 </w:document>
+</file>
+
+<file path=word/numbering.xml><?xml version="1.0" encoding="utf-8"?>
+<w:numbering xmlns:wpc="http://schemas.microsoft.com/office/word/2010/wordprocessingCanvas" xmlns:mo="http://schemas.microsoft.com/office/mac/office/2008/main" xmlns:mc="http://schemas.openxmlformats.org/markup-compatibility/2006" xmlns:mv="urn:schemas-microsoft-com:mac:vml" xmlns:o="urn:schemas-microsoft-com:office:office" xmlns:r="http://schemas.openxmlformats.org/officeDocument/2006/relationships" xmlns:m="http://schemas.openxmlformats.org/officeDocument/2006/math" xmlns:v="urn:schemas-microsoft-com:vml" xmlns:wp14="http://schemas.microsoft.com/office/word/2010/wordprocessingDrawing" xmlns:wp="http://schemas.openxmlformats.org/drawingml/2006/wordprocessingDrawing" xmlns:w10="urn:schemas-microsoft-com:office:word" xmlns:w="http://schemas.openxmlformats.org/wordprocessingml/2006/main" xmlns:w14="http://schemas.microsoft.com/office/word/2010/wordml" xmlns:w15="http://schemas.microsoft.com/office/word/2012/wordml" xmlns:wpg="http://schemas.microsoft.com/office/word/2010/wordprocessingGroup" xmlns:wpi="http://schemas.microsoft.com/office/word/2010/wordprocessingInk" xmlns:wne="http://schemas.microsoft.com/office/word/2006/wordml" xmlns:wps="http://schemas.microsoft.com/office/word/2010/wordprocessingShape" mc:Ignorable="w14 w15 wp14">
+  <w:abstractNum w:abstractNumId="0">
+    <w:nsid w:val="12EF0129"/>
+    <w:multiLevelType w:val="hybridMultilevel"/>
+    <w:tmpl w:val="6090D7DA"/>
+    <w:lvl w:ilvl="0" w:tplc="040C0001">
+      <w:start w:val="1"/>
+      <w:numFmt w:val="bullet"/>
+      <w:lvlText w:val=""/>
+      <w:lvlJc w:val="left"/>
+      <w:pPr>
+        <w:ind w:left="720" w:hanging="360"/>
+      </w:pPr>
+      <w:rPr>
+        <w:rFonts w:ascii="Symbol" w:hAnsi="Symbol" w:hint="default"/>
+      </w:rPr>
+    </w:lvl>
+    <w:lvl w:ilvl="1" w:tplc="040C0003" w:tentative="1">
+      <w:start w:val="1"/>
+      <w:numFmt w:val="bullet"/>
+      <w:lvlText w:val="o"/>
+      <w:lvlJc w:val="left"/>
+      <w:pPr>
+        <w:ind w:left="1440" w:hanging="360"/>
+      </w:pPr>
+      <w:rPr>
+        <w:rFonts w:ascii="Courier New" w:hAnsi="Courier New" w:cs="Courier New" w:hint="default"/>
+      </w:rPr>
+    </w:lvl>
+    <w:lvl w:ilvl="2" w:tplc="040C0005" w:tentative="1">
+      <w:start w:val="1"/>
+      <w:numFmt w:val="bullet"/>
+      <w:lvlText w:val=""/>
+      <w:lvlJc w:val="left"/>
+      <w:pPr>
+        <w:ind w:left="2160" w:hanging="360"/>
+      </w:pPr>
+      <w:rPr>
+        <w:rFonts w:ascii="Wingdings" w:hAnsi="Wingdings" w:hint="default"/>
+      </w:rPr>
+    </w:lvl>
+    <w:lvl w:ilvl="3" w:tplc="040C0001" w:tentative="1">
+      <w:start w:val="1"/>
+      <w:numFmt w:val="bullet"/>
+      <w:lvlText w:val=""/>
+      <w:lvlJc w:val="left"/>
+      <w:pPr>
+        <w:ind w:left="2880" w:hanging="360"/>
+      </w:pPr>
+      <w:rPr>
+        <w:rFonts w:ascii="Symbol" w:hAnsi="Symbol" w:hint="default"/>
+      </w:rPr>
+    </w:lvl>
+    <w:lvl w:ilvl="4" w:tplc="040C0003" w:tentative="1">
+      <w:start w:val="1"/>
+      <w:numFmt w:val="bullet"/>
+      <w:lvlText w:val="o"/>
+      <w:lvlJc w:val="left"/>
+      <w:pPr>
+        <w:ind w:left="3600" w:hanging="360"/>
+      </w:pPr>
+      <w:rPr>
+        <w:rFonts w:ascii="Courier New" w:hAnsi="Courier New" w:cs="Courier New" w:hint="default"/>
+      </w:rPr>
+    </w:lvl>
+    <w:lvl w:ilvl="5" w:tplc="040C0005" w:tentative="1">
+      <w:start w:val="1"/>
+      <w:numFmt w:val="bullet"/>
+      <w:lvlText w:val=""/>
+      <w:lvlJc w:val="left"/>
+      <w:pPr>
+        <w:ind w:left="4320" w:hanging="360"/>
+      </w:pPr>
+      <w:rPr>
+        <w:rFonts w:ascii="Wingdings" w:hAnsi="Wingdings" w:hint="default"/>
+      </w:rPr>
+    </w:lvl>
+    <w:lvl w:ilvl="6" w:tplc="040C0001" w:tentative="1">
+      <w:start w:val="1"/>
+      <w:numFmt w:val="bullet"/>
+      <w:lvlText w:val=""/>
+      <w:lvlJc w:val="left"/>
+      <w:pPr>
+        <w:ind w:left="5040" w:hanging="360"/>
+      </w:pPr>
+      <w:rPr>
+        <w:rFonts w:ascii="Symbol" w:hAnsi="Symbol" w:hint="default"/>
+      </w:rPr>
+    </w:lvl>
+    <w:lvl w:ilvl="7" w:tplc="040C0003" w:tentative="1">
+      <w:start w:val="1"/>
+      <w:numFmt w:val="bullet"/>
+      <w:lvlText w:val="o"/>
+      <w:lvlJc w:val="left"/>
+      <w:pPr>
+        <w:ind w:left="5760" w:hanging="360"/>
+      </w:pPr>
+      <w:rPr>
+        <w:rFonts w:ascii="Courier New" w:hAnsi="Courier New" w:cs="Courier New" w:hint="default"/>
+      </w:rPr>
+    </w:lvl>
+    <w:lvl w:ilvl="8" w:tplc="040C0005" w:tentative="1">
+      <w:start w:val="1"/>
+      <w:numFmt w:val="bullet"/>
+      <w:lvlText w:val=""/>
+      <w:lvlJc w:val="left"/>
+      <w:pPr>
+        <w:ind w:left="6480" w:hanging="360"/>
+      </w:pPr>
+      <w:rPr>
+        <w:rFonts w:ascii="Wingdings" w:hAnsi="Wingdings" w:hint="default"/>
+      </w:rPr>
+    </w:lvl>
+  </w:abstractNum>
+  <w:num w:numId="1">
+    <w:abstractNumId w:val="0"/>
+  </w:num>
+</w:numbering>
 </file>
 
 <file path=word/styles.xml><?xml version="1.0" encoding="utf-8"?>
@@ -1707,6 +2415,27 @@
       <w:lang w:val="fr-FR"/>
     </w:rPr>
   </w:style>
+  <w:style w:type="paragraph" w:styleId="Titre1">
+    <w:name w:val="heading 1"/>
+    <w:basedOn w:val="Normal"/>
+    <w:next w:val="Normal"/>
+    <w:link w:val="Titre1Car"/>
+    <w:uiPriority w:val="9"/>
+    <w:qFormat/>
+    <w:rsid w:val="0086486C"/>
+    <w:pPr>
+      <w:keepNext/>
+      <w:keepLines/>
+      <w:spacing w:before="240"/>
+      <w:outlineLvl w:val="0"/>
+    </w:pPr>
+    <w:rPr>
+      <w:rFonts w:asciiTheme="majorHAnsi" w:eastAsiaTheme="majorEastAsia" w:hAnsiTheme="majorHAnsi" w:cstheme="majorBidi"/>
+      <w:color w:val="2E74B5" w:themeColor="accent1" w:themeShade="BF"/>
+      <w:sz w:val="32"/>
+      <w:szCs w:val="32"/>
+    </w:rPr>
+  </w:style>
   <w:style w:type="paragraph" w:styleId="Titre3">
     <w:name w:val="heading 3"/>
     <w:basedOn w:val="Normal"/>
@@ -1918,6 +2647,31 @@
     <w:name w:val="pl-pds"/>
     <w:basedOn w:val="Policepardfaut"/>
     <w:rsid w:val="00947209"/>
+  </w:style>
+  <w:style w:type="character" w:customStyle="1" w:styleId="Titre1Car">
+    <w:name w:val="Titre 1 Car"/>
+    <w:basedOn w:val="Policepardfaut"/>
+    <w:link w:val="Titre1"/>
+    <w:uiPriority w:val="9"/>
+    <w:rsid w:val="0086486C"/>
+    <w:rPr>
+      <w:rFonts w:asciiTheme="majorHAnsi" w:eastAsiaTheme="majorEastAsia" w:hAnsiTheme="majorHAnsi" w:cstheme="majorBidi"/>
+      <w:color w:val="2E74B5" w:themeColor="accent1" w:themeShade="BF"/>
+      <w:sz w:val="32"/>
+      <w:szCs w:val="32"/>
+      <w:lang w:val="fr-FR"/>
+    </w:rPr>
+  </w:style>
+  <w:style w:type="paragraph" w:styleId="Pardeliste">
+    <w:name w:val="List Paragraph"/>
+    <w:basedOn w:val="Normal"/>
+    <w:uiPriority w:val="34"/>
+    <w:qFormat/>
+    <w:rsid w:val="00172CCC"/>
+    <w:pPr>
+      <w:ind w:left="720"/>
+      <w:contextualSpacing/>
+    </w:pPr>
   </w:style>
 </w:styles>
 </file>

</xml_diff>